<commit_message>
usecase description 수정 - 자전거 대여 description 수정
</commit_message>
<xml_diff>
--- a/Usecase Description.docx
+++ b/Usecase Description.docx
@@ -381,11 +381,6 @@
             <w:tcW w:w="4508" w:type="dxa"/>
           </w:tcPr>
           <w:p>
-            <w:pPr>
-              <w:rPr>
-                <w:rFonts w:hint="eastAsia"/>
-              </w:rPr>
-            </w:pPr>
             <w:r>
               <w:rPr>
                 <w:rFonts w:hint="eastAsia"/>
@@ -587,7 +582,14 @@
         </w:tc>
       </w:tr>
     </w:tbl>
-    <w:p/>
+    <w:p>
+      <w:pPr>
+        <w:rPr>
+          <w:sz w:val="10"/>
+          <w:szCs w:val="10"/>
+        </w:rPr>
+      </w:pPr>
+    </w:p>
     <w:p>
       <w:pPr>
         <w:spacing w:after="0"/>
@@ -810,11 +812,49 @@
             <w:tcW w:w="4508" w:type="dxa"/>
           </w:tcPr>
           <w:p>
-            <w:r>
-              <w:rPr>
-                <w:rFonts w:hint="eastAsia"/>
-              </w:rPr>
-              <w:t>1</w:t>
+            <w:pPr>
+              <w:rPr>
+                <w:rFonts w:hint="eastAsia"/>
+              </w:rPr>
+            </w:pPr>
+            <w:r>
+              <w:rPr>
+                <w:rFonts w:hint="eastAsia"/>
+              </w:rPr>
+              <w:t>1. None</w:t>
+            </w:r>
+          </w:p>
+        </w:tc>
+        <w:tc>
+          <w:tcPr>
+            <w:tcW w:w="4508" w:type="dxa"/>
+          </w:tcPr>
+          <w:p>
+            <w:pPr>
+              <w:rPr>
+                <w:rFonts w:hint="eastAsia"/>
+              </w:rPr>
+            </w:pPr>
+            <w:r>
+              <w:rPr>
+                <w:rFonts w:hint="eastAsia"/>
+              </w:rPr>
+              <w:t>2. 자전거 대여 양식을 표시한다.</w:t>
+            </w:r>
+          </w:p>
+        </w:tc>
+      </w:tr>
+      <w:tr>
+        <w:tc>
+          <w:tcPr>
+            <w:tcW w:w="4508" w:type="dxa"/>
+          </w:tcPr>
+          <w:p>
+            <w:r>
+              <w:rPr>
+                <w:rFonts w:hint="eastAsia"/>
+              </w:rPr>
+              <w:t>3</w:t>
             </w:r>
             <w:r>
               <w:rPr>
@@ -863,7 +903,7 @@
               <w:rPr>
                 <w:rFonts w:hint="eastAsia"/>
               </w:rPr>
-              <w:t>2</w:t>
+              <w:t>4</w:t>
             </w:r>
             <w:r>
               <w:rPr>
@@ -966,11 +1006,6 @@
             <w:tcW w:w="4508" w:type="dxa"/>
           </w:tcPr>
           <w:p>
-            <w:pPr>
-              <w:rPr>
-                <w:rFonts w:hint="eastAsia"/>
-              </w:rPr>
-            </w:pPr>
             <w:r>
               <w:rPr>
                 <w:rFonts w:hint="eastAsia"/>

</xml_diff>

<commit_message>
usecase description 수정 및 communication diagram 수정 - usecase description actor 수정 - communication diagram usecase description에 맞게 수정
</commit_message>
<xml_diff>
--- a/Usecase Description.docx
+++ b/Usecase Description.docx
@@ -38,6 +38,18 @@
     </w:p>
     <w:p>
       <w:pPr>
+        <w:jc w:val="center"/>
+        <w:rPr>
+          <w:rFonts w:ascii="맑은 고딕" w:eastAsia="맑은 고딕" w:hAnsi="맑은 고딕" w:cs="Times New Roman"/>
+          <w:b/>
+          <w:bCs/>
+          <w:sz w:val="32"/>
+          <w:szCs w:val="32"/>
+        </w:rPr>
+      </w:pPr>
+    </w:p>
+    <w:p>
+      <w:pPr>
         <w:spacing w:after="0"/>
       </w:pPr>
       <w:r>
@@ -101,7 +113,13 @@
               <w:rPr>
                 <w:rFonts w:hint="eastAsia"/>
               </w:rPr>
-              <w:t>1. None</w:t>
+              <w:t>1.</w:t>
+            </w:r>
+            <w:r>
+              <w:rPr>
+                <w:rFonts w:hint="eastAsia"/>
+              </w:rPr>
+              <w:t xml:space="preserve"> 회원가입 메뉴 선택을 하고 ID, 비밀번호, 전화번호를 입력한다.</w:t>
             </w:r>
           </w:p>
         </w:tc>
@@ -132,89 +150,7 @@
               <w:rPr>
                 <w:rFonts w:hint="eastAsia"/>
               </w:rPr>
-              <w:t>회원가입 양식을 표시한다.</w:t>
-            </w:r>
-          </w:p>
-        </w:tc>
-      </w:tr>
-      <w:tr>
-        <w:tc>
-          <w:tcPr>
-            <w:tcW w:w="4508" w:type="dxa"/>
-          </w:tcPr>
-          <w:p>
-            <w:r>
-              <w:rPr>
-                <w:rFonts w:hint="eastAsia"/>
-              </w:rPr>
-              <w:t>3</w:t>
-            </w:r>
-            <w:r>
-              <w:rPr>
-                <w:rFonts w:hint="eastAsia"/>
-              </w:rPr>
-              <w:t xml:space="preserve">. </w:t>
-            </w:r>
-            <w:r>
-              <w:rPr>
-                <w:rFonts w:hint="eastAsia"/>
-              </w:rPr>
-              <w:t>ID</w:t>
-            </w:r>
-            <w:r>
-              <w:rPr>
-                <w:rFonts w:hint="eastAsia"/>
-              </w:rPr>
-              <w:t>, 비밀번호, 전화번호</w:t>
-            </w:r>
-            <w:r>
-              <w:rPr>
-                <w:rFonts w:hint="eastAsia"/>
-              </w:rPr>
-              <w:t>를</w:t>
-            </w:r>
-            <w:r>
-              <w:rPr>
-                <w:rFonts w:hint="eastAsia"/>
-              </w:rPr>
-              <w:t xml:space="preserve"> 입력한다.</w:t>
-            </w:r>
-          </w:p>
-        </w:tc>
-        <w:tc>
-          <w:tcPr>
-            <w:tcW w:w="4508" w:type="dxa"/>
-          </w:tcPr>
-          <w:p>
-            <w:r>
-              <w:rPr>
-                <w:rFonts w:hint="eastAsia"/>
-              </w:rPr>
-              <w:t xml:space="preserve">4. </w:t>
-            </w:r>
-            <w:r>
-              <w:t>가입</w:t>
-            </w:r>
-            <w:r>
-              <w:rPr>
-                <w:rFonts w:hint="eastAsia"/>
-              </w:rPr>
-              <w:t xml:space="preserve"> </w:t>
-            </w:r>
-            <w:r>
-              <w:t>완료</w:t>
-            </w:r>
-            <w:r>
-              <w:rPr>
-                <w:rFonts w:hint="eastAsia"/>
-              </w:rPr>
-              <w:t xml:space="preserve"> 메시지를 출력</w:t>
-            </w:r>
-            <w:r>
-              <w:rPr>
-                <w:rFonts w:hint="eastAsia"/>
-              </w:rPr>
-              <w:t>한다.</w:t>
+              <w:t>가입 완료 메시지를 출력한다.</w:t>
             </w:r>
           </w:p>
         </w:tc>
@@ -224,8 +160,7 @@
       <w:pPr>
         <w:spacing w:after="0"/>
         <w:rPr>
-          <w:sz w:val="10"/>
-          <w:szCs w:val="10"/>
+          <w:szCs w:val="22"/>
         </w:rPr>
       </w:pPr>
     </w:p>
@@ -294,7 +229,13 @@
               <w:rPr>
                 <w:rFonts w:hint="eastAsia"/>
               </w:rPr>
-              <w:t>1. None</w:t>
+              <w:t xml:space="preserve">1. </w:t>
+            </w:r>
+            <w:r>
+              <w:rPr>
+                <w:rFonts w:hint="eastAsia"/>
+              </w:rPr>
+              <w:t>로그인 메뉴 선택을 하고 ID와 비밀번호를 입력한다.</w:t>
             </w:r>
           </w:p>
         </w:tc>
@@ -319,82 +260,6 @@
               <w:rPr>
                 <w:rFonts w:hint="eastAsia"/>
               </w:rPr>
-              <w:t>ID</w:t>
-            </w:r>
-            <w:r>
-              <w:rPr>
-                <w:rFonts w:hint="eastAsia"/>
-              </w:rPr>
-              <w:t>와 비밀번호 입력 칸을 표시한다.</w:t>
-            </w:r>
-          </w:p>
-        </w:tc>
-      </w:tr>
-      <w:tr>
-        <w:tc>
-          <w:tcPr>
-            <w:tcW w:w="4508" w:type="dxa"/>
-          </w:tcPr>
-          <w:p>
-            <w:r>
-              <w:rPr>
-                <w:rFonts w:hint="eastAsia"/>
-              </w:rPr>
-              <w:t>3</w:t>
-            </w:r>
-            <w:r>
-              <w:rPr>
-                <w:rFonts w:hint="eastAsia"/>
-              </w:rPr>
-              <w:t xml:space="preserve">. </w:t>
-            </w:r>
-            <w:r>
-              <w:rPr>
-                <w:rFonts w:hint="eastAsia"/>
-              </w:rPr>
-              <w:t xml:space="preserve">올바른 </w:t>
-            </w:r>
-            <w:r>
-              <w:rPr>
-                <w:rFonts w:hint="eastAsia"/>
-              </w:rPr>
-              <w:t xml:space="preserve">아이디와 비밀번호를 입력 후 </w:t>
-            </w:r>
-            <w:r>
-              <w:t>“</w:t>
-            </w:r>
-            <w:r>
-              <w:rPr>
-                <w:rFonts w:hint="eastAsia"/>
-              </w:rPr>
-              <w:t>로그인</w:t>
-            </w:r>
-            <w:r>
-              <w:t>”</w:t>
-            </w:r>
-            <w:r>
-              <w:rPr>
-                <w:rFonts w:hint="eastAsia"/>
-              </w:rPr>
-              <w:t xml:space="preserve"> 버튼을 클릭한다.</w:t>
-            </w:r>
-          </w:p>
-        </w:tc>
-        <w:tc>
-          <w:tcPr>
-            <w:tcW w:w="4508" w:type="dxa"/>
-          </w:tcPr>
-          <w:p>
-            <w:r>
-              <w:rPr>
-                <w:rFonts w:hint="eastAsia"/>
-              </w:rPr>
-              <w:t xml:space="preserve">4. </w:t>
-            </w:r>
-            <w:r>
-              <w:rPr>
-                <w:rFonts w:hint="eastAsia"/>
-              </w:rPr>
               <w:t>로그인 완료 메시지를 출력한다.</w:t>
             </w:r>
           </w:p>
@@ -405,8 +270,7 @@
       <w:pPr>
         <w:spacing w:after="0"/>
         <w:rPr>
-          <w:sz w:val="10"/>
-          <w:szCs w:val="10"/>
+          <w:szCs w:val="22"/>
         </w:rPr>
       </w:pPr>
     </w:p>
@@ -481,7 +345,7 @@
               <w:rPr>
                 <w:rFonts w:hint="eastAsia"/>
               </w:rPr>
-              <w:t>None</w:t>
+              <w:t>로그아웃 메뉴 선택을 한다.</w:t>
             </w:r>
           </w:p>
         </w:tc>
@@ -497,94 +361,34 @@
               <w:t xml:space="preserve">2. </w:t>
             </w:r>
             <w:r>
-              <w:t>“</w:t>
-            </w:r>
-            <w:r>
-              <w:rPr>
-                <w:rFonts w:hint="eastAsia"/>
-              </w:rPr>
-              <w:t>로그아웃</w:t>
-            </w:r>
-            <w:r>
-              <w:t>”</w:t>
-            </w:r>
-            <w:r>
-              <w:rPr>
-                <w:rFonts w:hint="eastAsia"/>
-              </w:rPr>
-              <w:t xml:space="preserve"> 버튼을 표시한다.</w:t>
-            </w:r>
-          </w:p>
-        </w:tc>
-      </w:tr>
-      <w:tr>
-        <w:tc>
-          <w:tcPr>
-            <w:tcW w:w="4508" w:type="dxa"/>
-          </w:tcPr>
-          <w:p>
-            <w:r>
-              <w:rPr>
-                <w:rFonts w:hint="eastAsia"/>
-              </w:rPr>
-              <w:t xml:space="preserve">3. </w:t>
-            </w:r>
-            <w:r>
-              <w:t>“</w:t>
-            </w:r>
-            <w:r>
-              <w:rPr>
-                <w:rFonts w:hint="eastAsia"/>
-              </w:rPr>
-              <w:t>로그아웃</w:t>
-            </w:r>
-            <w:r>
-              <w:t>”</w:t>
-            </w:r>
-            <w:r>
-              <w:rPr>
-                <w:rFonts w:hint="eastAsia"/>
-              </w:rPr>
-              <w:t xml:space="preserve"> 버튼을 클릭한다.</w:t>
-            </w:r>
-          </w:p>
-        </w:tc>
-        <w:tc>
-          <w:tcPr>
-            <w:tcW w:w="4508" w:type="dxa"/>
-          </w:tcPr>
-          <w:p>
-            <w:r>
-              <w:rPr>
-                <w:rFonts w:hint="eastAsia"/>
-              </w:rPr>
-              <w:t xml:space="preserve">4. </w:t>
-            </w:r>
-            <w:r>
-              <w:rPr>
-                <w:rFonts w:hint="eastAsia"/>
-              </w:rPr>
-              <w:t xml:space="preserve">로그아웃 완료 메시지를 출력하고 </w:t>
-            </w:r>
-            <w:r>
-              <w:rPr>
-                <w:rFonts w:hint="eastAsia"/>
-              </w:rPr>
-              <w:t xml:space="preserve">시스템 접속을 </w:t>
-            </w:r>
-            <w:proofErr w:type="spellStart"/>
-            <w:r>
-              <w:rPr>
-                <w:rFonts w:hint="eastAsia"/>
-              </w:rPr>
-              <w:t>종료시킨다</w:t>
-            </w:r>
-            <w:proofErr w:type="spellEnd"/>
-            <w:r>
-              <w:rPr>
-                <w:rFonts w:hint="eastAsia"/>
-              </w:rPr>
-              <w:t>.</w:t>
+              <w:rPr>
+                <w:rFonts w:hint="eastAsia"/>
+              </w:rPr>
+              <w:t xml:space="preserve">로그아웃을 선택하면 </w:t>
+            </w:r>
+            <w:r>
+              <w:rPr>
+                <w:rFonts w:hint="eastAsia"/>
+              </w:rPr>
+              <w:t>로그아웃 완료 메시지를 출력하고</w:t>
+            </w:r>
+            <w:r>
+              <w:rPr>
+                <w:rFonts w:hint="eastAsia"/>
+              </w:rPr>
+              <w:t xml:space="preserve"> 종료를 선택하면</w:t>
+            </w:r>
+            <w:r>
+              <w:rPr>
+                <w:rFonts w:hint="eastAsia"/>
+              </w:rPr>
+              <w:t xml:space="preserve"> 시스템 접속을 종료</w:t>
+            </w:r>
+            <w:r>
+              <w:rPr>
+                <w:rFonts w:hint="eastAsia"/>
+              </w:rPr>
+              <w:t>한다.</w:t>
             </w:r>
           </w:p>
         </w:tc>
@@ -593,8 +397,8 @@
     <w:p>
       <w:pPr>
         <w:rPr>
-          <w:sz w:val="8"/>
-          <w:szCs w:val="8"/>
+          <w:sz w:val="16"/>
+          <w:szCs w:val="16"/>
         </w:rPr>
       </w:pPr>
     </w:p>
@@ -663,7 +467,13 @@
               <w:rPr>
                 <w:rFonts w:hint="eastAsia"/>
               </w:rPr>
-              <w:t>1. None</w:t>
+              <w:t xml:space="preserve">1. </w:t>
+            </w:r>
+            <w:r>
+              <w:rPr>
+                <w:rFonts w:hint="eastAsia"/>
+              </w:rPr>
+              <w:t>자전거 등록 메뉴를 선택하고 자전거 ID, 자전거 제품명을 입력한다.</w:t>
             </w:r>
           </w:p>
         </w:tc>
@@ -676,83 +486,13 @@
               <w:rPr>
                 <w:rFonts w:hint="eastAsia"/>
               </w:rPr>
-              <w:t>2. 자전거 정보 등록 양식을 표시한다.</w:t>
-            </w:r>
-          </w:p>
-        </w:tc>
-      </w:tr>
-      <w:tr>
-        <w:tc>
-          <w:tcPr>
-            <w:tcW w:w="4508" w:type="dxa"/>
-          </w:tcPr>
-          <w:p>
-            <w:r>
-              <w:rPr>
-                <w:rFonts w:hint="eastAsia"/>
-              </w:rPr>
-              <w:t>3</w:t>
-            </w:r>
-            <w:r>
-              <w:rPr>
-                <w:rFonts w:hint="eastAsia"/>
-              </w:rPr>
-              <w:t xml:space="preserve">. </w:t>
-            </w:r>
-            <w:r>
-              <w:rPr>
-                <w:rFonts w:hint="eastAsia"/>
-              </w:rPr>
-              <w:t xml:space="preserve">자전거 ID, </w:t>
-            </w:r>
-            <w:r>
-              <w:rPr>
-                <w:rFonts w:hint="eastAsia"/>
-              </w:rPr>
-              <w:t xml:space="preserve">자전거 </w:t>
-            </w:r>
-            <w:r>
-              <w:rPr>
-                <w:rFonts w:hint="eastAsia"/>
-              </w:rPr>
-              <w:t>제품명</w:t>
-            </w:r>
-            <w:r>
-              <w:rPr>
-                <w:rFonts w:hint="eastAsia"/>
-              </w:rPr>
-              <w:t>을</w:t>
-            </w:r>
-            <w:r>
-              <w:rPr>
-                <w:rFonts w:hint="eastAsia"/>
-              </w:rPr>
-              <w:t xml:space="preserve"> 입력한다.</w:t>
-            </w:r>
-          </w:p>
-        </w:tc>
-        <w:tc>
-          <w:tcPr>
-            <w:tcW w:w="4508" w:type="dxa"/>
-          </w:tcPr>
-          <w:p>
-            <w:r>
-              <w:rPr>
-                <w:rFonts w:hint="eastAsia"/>
-              </w:rPr>
-              <w:t>4</w:t>
-            </w:r>
-            <w:r>
-              <w:rPr>
-                <w:rFonts w:hint="eastAsia"/>
-              </w:rPr>
-              <w:t xml:space="preserve">. </w:t>
-            </w:r>
-            <w:r>
-              <w:rPr>
-                <w:rFonts w:hint="eastAsia"/>
-              </w:rPr>
-              <w:t>등록 완료 메시지를 출력한다.</w:t>
+              <w:t xml:space="preserve">2. </w:t>
+            </w:r>
+            <w:r>
+              <w:rPr>
+                <w:rFonts w:hint="eastAsia"/>
+              </w:rPr>
+              <w:t>자전거 등록 완료 메시지를 출력한다.</w:t>
             </w:r>
           </w:p>
         </w:tc>
@@ -761,8 +501,8 @@
     <w:p>
       <w:pPr>
         <w:rPr>
-          <w:sz w:val="10"/>
-          <w:szCs w:val="10"/>
+          <w:sz w:val="16"/>
+          <w:szCs w:val="16"/>
         </w:rPr>
       </w:pPr>
     </w:p>
@@ -831,7 +571,13 @@
               <w:rPr>
                 <w:rFonts w:hint="eastAsia"/>
               </w:rPr>
-              <w:t>1. None</w:t>
+              <w:t xml:space="preserve">1. </w:t>
+            </w:r>
+            <w:r>
+              <w:rPr>
+                <w:rFonts w:hint="eastAsia"/>
+              </w:rPr>
+              <w:t>자전거 대여 메뉴를 선택하고 자전거 ID를 입력한다.</w:t>
             </w:r>
           </w:p>
         </w:tc>
@@ -844,83 +590,13 @@
               <w:rPr>
                 <w:rFonts w:hint="eastAsia"/>
               </w:rPr>
-              <w:t>2. 자전거 대여 양식을 표시한다.</w:t>
-            </w:r>
-          </w:p>
-        </w:tc>
-      </w:tr>
-      <w:tr>
-        <w:tc>
-          <w:tcPr>
-            <w:tcW w:w="4508" w:type="dxa"/>
-          </w:tcPr>
-          <w:p>
-            <w:r>
-              <w:rPr>
-                <w:rFonts w:hint="eastAsia"/>
-              </w:rPr>
-              <w:t>3</w:t>
-            </w:r>
-            <w:r>
-              <w:rPr>
-                <w:rFonts w:hint="eastAsia"/>
-              </w:rPr>
-              <w:t xml:space="preserve">. </w:t>
-            </w:r>
-            <w:r>
-              <w:rPr>
-                <w:rFonts w:hint="eastAsia"/>
-              </w:rPr>
-              <w:t>특정 자전거</w:t>
-            </w:r>
-            <w:r>
-              <w:rPr>
-                <w:rFonts w:hint="eastAsia"/>
-              </w:rPr>
-              <w:t xml:space="preserve">를 선택하고 </w:t>
-            </w:r>
-            <w:r>
-              <w:t>“</w:t>
-            </w:r>
-            <w:r>
-              <w:rPr>
-                <w:rFonts w:hint="eastAsia"/>
-              </w:rPr>
-              <w:t>자전거 대여</w:t>
-            </w:r>
-            <w:r>
-              <w:t>”</w:t>
-            </w:r>
-            <w:r>
-              <w:rPr>
-                <w:rFonts w:hint="eastAsia"/>
-              </w:rPr>
-              <w:t xml:space="preserve"> 버튼을 누른다.</w:t>
-            </w:r>
-          </w:p>
-        </w:tc>
-        <w:tc>
-          <w:tcPr>
-            <w:tcW w:w="4508" w:type="dxa"/>
-          </w:tcPr>
-          <w:p>
-            <w:r>
-              <w:rPr>
-                <w:rFonts w:hint="eastAsia"/>
-              </w:rPr>
-              <w:t>4</w:t>
-            </w:r>
-            <w:r>
-              <w:rPr>
-                <w:rFonts w:hint="eastAsia"/>
-              </w:rPr>
-              <w:t xml:space="preserve">. </w:t>
-            </w:r>
-            <w:r>
-              <w:rPr>
-                <w:rFonts w:hint="eastAsia"/>
-              </w:rPr>
-              <w:t>자전거 대여 완료 메시지를 출력한다.</w:t>
+              <w:t>2. 자</w:t>
+            </w:r>
+            <w:r>
+              <w:rPr>
+                <w:rFonts w:hint="eastAsia"/>
+              </w:rPr>
+              <w:t>전거 대여 완료 메시지를 출력한다.</w:t>
             </w:r>
           </w:p>
         </w:tc>
@@ -930,8 +606,7 @@
       <w:pPr>
         <w:spacing w:after="0"/>
         <w:rPr>
-          <w:sz w:val="10"/>
-          <w:szCs w:val="10"/>
+          <w:szCs w:val="22"/>
         </w:rPr>
       </w:pPr>
     </w:p>
@@ -1006,7 +681,13 @@
               <w:rPr>
                 <w:rFonts w:hint="eastAsia"/>
               </w:rPr>
-              <w:t>1. None</w:t>
+              <w:t xml:space="preserve">1. </w:t>
+            </w:r>
+            <w:r>
+              <w:rPr>
+                <w:rFonts w:hint="eastAsia"/>
+              </w:rPr>
+              <w:t>자전거 대여 정보 조회 메뉴를 선택한다.</w:t>
             </w:r>
           </w:p>
         </w:tc>
@@ -1015,85 +696,6 @@
             <w:tcW w:w="4508" w:type="dxa"/>
           </w:tcPr>
           <w:p>
-            <w:pPr>
-              <w:rPr>
-                <w:rFonts w:hint="eastAsia"/>
-              </w:rPr>
-            </w:pPr>
-            <w:r>
-              <w:rPr>
-                <w:rFonts w:hint="eastAsia"/>
-              </w:rPr>
-              <w:t xml:space="preserve">2. </w:t>
-            </w:r>
-            <w:r>
-              <w:t>“</w:t>
-            </w:r>
-            <w:r>
-              <w:rPr>
-                <w:rFonts w:hint="eastAsia"/>
-              </w:rPr>
-              <w:t>자전거 대여 정보 조회</w:t>
-            </w:r>
-            <w:r>
-              <w:t>”</w:t>
-            </w:r>
-            <w:r>
-              <w:rPr>
-                <w:rFonts w:hint="eastAsia"/>
-              </w:rPr>
-              <w:t xml:space="preserve"> 버튼을 표시한다.</w:t>
-            </w:r>
-          </w:p>
-        </w:tc>
-      </w:tr>
-      <w:tr>
-        <w:tc>
-          <w:tcPr>
-            <w:tcW w:w="4508" w:type="dxa"/>
-          </w:tcPr>
-          <w:p>
-            <w:pPr>
-              <w:rPr>
-                <w:rFonts w:hint="eastAsia"/>
-              </w:rPr>
-            </w:pPr>
-            <w:r>
-              <w:rPr>
-                <w:rFonts w:hint="eastAsia"/>
-              </w:rPr>
-              <w:t xml:space="preserve">3. </w:t>
-            </w:r>
-            <w:r>
-              <w:t>“</w:t>
-            </w:r>
-            <w:r>
-              <w:rPr>
-                <w:rFonts w:hint="eastAsia"/>
-              </w:rPr>
-              <w:t>자전거 대여 정보 조회</w:t>
-            </w:r>
-            <w:r>
-              <w:t>”</w:t>
-            </w:r>
-            <w:r>
-              <w:rPr>
-                <w:rFonts w:hint="eastAsia"/>
-              </w:rPr>
-              <w:t xml:space="preserve"> 버튼을 클릭한다.</w:t>
-            </w:r>
-          </w:p>
-        </w:tc>
-        <w:tc>
-          <w:tcPr>
-            <w:tcW w:w="4508" w:type="dxa"/>
-          </w:tcPr>
-          <w:p>
-            <w:pPr>
-              <w:rPr>
-                <w:rFonts w:hint="eastAsia"/>
-              </w:rPr>
-            </w:pPr>
             <w:r>
               <w:rPr>
                 <w:rFonts w:hint="eastAsia"/>

</xml_diff>

<commit_message>
usecase description 및 communication diagram 수정 - actor requirement 수정
</commit_message>
<xml_diff>
--- a/Usecase Description.docx
+++ b/Usecase Description.docx
@@ -38,18 +38,6 @@
     </w:p>
     <w:p>
       <w:pPr>
-        <w:jc w:val="center"/>
-        <w:rPr>
-          <w:rFonts w:ascii="맑은 고딕" w:eastAsia="맑은 고딕" w:hAnsi="맑은 고딕" w:cs="Times New Roman"/>
-          <w:b/>
-          <w:bCs/>
-          <w:sz w:val="32"/>
-          <w:szCs w:val="32"/>
-        </w:rPr>
-      </w:pPr>
-    </w:p>
-    <w:p>
-      <w:pPr>
         <w:spacing w:after="0"/>
       </w:pPr>
       <w:r>
@@ -79,13 +67,7 @@
               <w:rPr>
                 <w:rFonts w:hint="eastAsia"/>
               </w:rPr>
-              <w:t>Actor Action</w:t>
-            </w:r>
-            <w:r>
-              <w:rPr>
-                <w:rFonts w:hint="eastAsia"/>
-              </w:rPr>
-              <w:t xml:space="preserve"> (미가입자)</w:t>
+              <w:t>Actor Action (미가입자)</w:t>
             </w:r>
           </w:p>
         </w:tc>
@@ -113,32 +95,51 @@
               <w:rPr>
                 <w:rFonts w:hint="eastAsia"/>
               </w:rPr>
-              <w:t>1.</w:t>
-            </w:r>
-            <w:r>
-              <w:rPr>
-                <w:rFonts w:hint="eastAsia"/>
-              </w:rPr>
-              <w:t xml:space="preserve"> 회원가입 메뉴 선택을 하고 ID, 비밀번호, 전화번호를 입력한다.</w:t>
-            </w:r>
-          </w:p>
-        </w:tc>
-        <w:tc>
-          <w:tcPr>
-            <w:tcW w:w="4508" w:type="dxa"/>
-          </w:tcPr>
-          <w:p>
-            <w:r>
-              <w:rPr>
-                <w:rFonts w:hint="eastAsia"/>
-              </w:rPr>
-              <w:t>2</w:t>
-            </w:r>
-            <w:r>
-              <w:rPr>
-                <w:rFonts w:hint="eastAsia"/>
-              </w:rPr>
-              <w:t>.</w:t>
+              <w:t>1. None</w:t>
+            </w:r>
+          </w:p>
+        </w:tc>
+        <w:tc>
+          <w:tcPr>
+            <w:tcW w:w="4508" w:type="dxa"/>
+          </w:tcPr>
+          <w:p>
+            <w:r>
+              <w:rPr>
+                <w:rFonts w:hint="eastAsia"/>
+              </w:rPr>
+              <w:t>2. 회원가입 양식을 표시한다.</w:t>
+            </w:r>
+          </w:p>
+        </w:tc>
+      </w:tr>
+      <w:tr>
+        <w:tc>
+          <w:tcPr>
+            <w:tcW w:w="4508" w:type="dxa"/>
+          </w:tcPr>
+          <w:p>
+            <w:r>
+              <w:rPr>
+                <w:rFonts w:hint="eastAsia"/>
+              </w:rPr>
+              <w:t>3. ID, 비밀번호, 전화번호를 입력한다.</w:t>
+            </w:r>
+          </w:p>
+        </w:tc>
+        <w:tc>
+          <w:tcPr>
+            <w:tcW w:w="4508" w:type="dxa"/>
+          </w:tcPr>
+          <w:p>
+            <w:r>
+              <w:rPr>
+                <w:rFonts w:hint="eastAsia"/>
+              </w:rPr>
+              <w:t xml:space="preserve">4. </w:t>
+            </w:r>
+            <w:r>
+              <w:t>가입</w:t>
             </w:r>
             <w:r>
               <w:rPr>
@@ -147,10 +148,13 @@
               <w:t xml:space="preserve"> </w:t>
             </w:r>
             <w:r>
-              <w:rPr>
-                <w:rFonts w:hint="eastAsia"/>
-              </w:rPr>
-              <w:t>가입 완료 메시지를 출력한다.</w:t>
+              <w:t>완료</w:t>
+            </w:r>
+            <w:r>
+              <w:rPr>
+                <w:rFonts w:hint="eastAsia"/>
+              </w:rPr>
+              <w:t xml:space="preserve"> 메시지를 출력한다.</w:t>
             </w:r>
           </w:p>
         </w:tc>
@@ -160,7 +164,8 @@
       <w:pPr>
         <w:spacing w:after="0"/>
         <w:rPr>
-          <w:szCs w:val="22"/>
+          <w:sz w:val="10"/>
+          <w:szCs w:val="10"/>
         </w:rPr>
       </w:pPr>
     </w:p>
@@ -195,13 +200,7 @@
               <w:rPr>
                 <w:rFonts w:hint="eastAsia"/>
               </w:rPr>
-              <w:t>Actor Action</w:t>
-            </w:r>
-            <w:r>
-              <w:rPr>
-                <w:rFonts w:hint="eastAsia"/>
-              </w:rPr>
-              <w:t xml:space="preserve"> (회원, 관리자)</w:t>
+              <w:t>Actor Action (회원, 관리자)</w:t>
             </w:r>
           </w:p>
         </w:tc>
@@ -229,38 +228,66 @@
               <w:rPr>
                 <w:rFonts w:hint="eastAsia"/>
               </w:rPr>
-              <w:t xml:space="preserve">1. </w:t>
-            </w:r>
-            <w:r>
-              <w:rPr>
-                <w:rFonts w:hint="eastAsia"/>
-              </w:rPr>
-              <w:t>로그인 메뉴 선택을 하고 ID와 비밀번호를 입력한다.</w:t>
-            </w:r>
-          </w:p>
-        </w:tc>
-        <w:tc>
-          <w:tcPr>
-            <w:tcW w:w="4508" w:type="dxa"/>
-          </w:tcPr>
-          <w:p>
-            <w:r>
-              <w:rPr>
-                <w:rFonts w:hint="eastAsia"/>
-              </w:rPr>
-              <w:t>2</w:t>
-            </w:r>
-            <w:r>
-              <w:rPr>
-                <w:rFonts w:hint="eastAsia"/>
-              </w:rPr>
-              <w:t xml:space="preserve">. </w:t>
-            </w:r>
-            <w:r>
-              <w:rPr>
-                <w:rFonts w:hint="eastAsia"/>
-              </w:rPr>
-              <w:t>로그인 완료 메시지를 출력한다.</w:t>
+              <w:t>1. None</w:t>
+            </w:r>
+          </w:p>
+        </w:tc>
+        <w:tc>
+          <w:tcPr>
+            <w:tcW w:w="4508" w:type="dxa"/>
+          </w:tcPr>
+          <w:p>
+            <w:r>
+              <w:rPr>
+                <w:rFonts w:hint="eastAsia"/>
+              </w:rPr>
+              <w:t>2. ID와 비밀번호 입력 칸을 표시한다.</w:t>
+            </w:r>
+          </w:p>
+        </w:tc>
+      </w:tr>
+      <w:tr>
+        <w:tc>
+          <w:tcPr>
+            <w:tcW w:w="4508" w:type="dxa"/>
+          </w:tcPr>
+          <w:p>
+            <w:r>
+              <w:rPr>
+                <w:rFonts w:hint="eastAsia"/>
+              </w:rPr>
+              <w:t xml:space="preserve">3. 올바른 아이디와 비밀번호를 입력 후 </w:t>
+            </w:r>
+            <w:r>
+              <w:t>“</w:t>
+            </w:r>
+            <w:r>
+              <w:rPr>
+                <w:rFonts w:hint="eastAsia"/>
+              </w:rPr>
+              <w:t>로그인</w:t>
+            </w:r>
+            <w:r>
+              <w:t>”</w:t>
+            </w:r>
+            <w:r>
+              <w:rPr>
+                <w:rFonts w:hint="eastAsia"/>
+              </w:rPr>
+              <w:t xml:space="preserve"> 버튼을 클릭한다.</w:t>
+            </w:r>
+          </w:p>
+        </w:tc>
+        <w:tc>
+          <w:tcPr>
+            <w:tcW w:w="4508" w:type="dxa"/>
+          </w:tcPr>
+          <w:p>
+            <w:r>
+              <w:rPr>
+                <w:rFonts w:hint="eastAsia"/>
+              </w:rPr>
+              <w:t>4. 로그인 완료 메시지를 출력한다.</w:t>
             </w:r>
           </w:p>
         </w:tc>
@@ -270,7 +297,8 @@
       <w:pPr>
         <w:spacing w:after="0"/>
         <w:rPr>
-          <w:szCs w:val="22"/>
+          <w:sz w:val="10"/>
+          <w:szCs w:val="10"/>
         </w:rPr>
       </w:pPr>
     </w:p>
@@ -305,13 +333,7 @@
               <w:rPr>
                 <w:rFonts w:hint="eastAsia"/>
               </w:rPr>
-              <w:t>Actor Action</w:t>
-            </w:r>
-            <w:r>
-              <w:rPr>
-                <w:rFonts w:hint="eastAsia"/>
-              </w:rPr>
-              <w:t xml:space="preserve"> (회원, 관리자)</w:t>
+              <w:t>Actor Action (회원, 관리자)</w:t>
             </w:r>
           </w:p>
         </w:tc>
@@ -339,13 +361,7 @@
               <w:rPr>
                 <w:rFonts w:hint="eastAsia"/>
               </w:rPr>
-              <w:t xml:space="preserve">1. </w:t>
-            </w:r>
-            <w:r>
-              <w:rPr>
-                <w:rFonts w:hint="eastAsia"/>
-              </w:rPr>
-              <w:t>로그아웃 메뉴 선택을 한다.</w:t>
+              <w:t>1. None</w:t>
             </w:r>
           </w:p>
         </w:tc>
@@ -361,34 +377,82 @@
               <w:t xml:space="preserve">2. </w:t>
             </w:r>
             <w:r>
-              <w:rPr>
-                <w:rFonts w:hint="eastAsia"/>
-              </w:rPr>
-              <w:t xml:space="preserve">로그아웃을 선택하면 </w:t>
-            </w:r>
-            <w:r>
-              <w:rPr>
-                <w:rFonts w:hint="eastAsia"/>
-              </w:rPr>
-              <w:t>로그아웃 완료 메시지를 출력하고</w:t>
-            </w:r>
-            <w:r>
-              <w:rPr>
-                <w:rFonts w:hint="eastAsia"/>
-              </w:rPr>
-              <w:t xml:space="preserve"> 종료를 선택하면</w:t>
-            </w:r>
-            <w:r>
-              <w:rPr>
-                <w:rFonts w:hint="eastAsia"/>
-              </w:rPr>
-              <w:t xml:space="preserve"> 시스템 접속을 종료</w:t>
-            </w:r>
-            <w:r>
-              <w:rPr>
-                <w:rFonts w:hint="eastAsia"/>
-              </w:rPr>
-              <w:t>한다.</w:t>
+              <w:t>“</w:t>
+            </w:r>
+            <w:r>
+              <w:rPr>
+                <w:rFonts w:hint="eastAsia"/>
+              </w:rPr>
+              <w:t>로그아웃</w:t>
+            </w:r>
+            <w:r>
+              <w:t>”</w:t>
+            </w:r>
+            <w:r>
+              <w:rPr>
+                <w:rFonts w:hint="eastAsia"/>
+              </w:rPr>
+              <w:t xml:space="preserve"> 버튼을 표시한다.</w:t>
+            </w:r>
+          </w:p>
+        </w:tc>
+      </w:tr>
+      <w:tr>
+        <w:tc>
+          <w:tcPr>
+            <w:tcW w:w="4508" w:type="dxa"/>
+          </w:tcPr>
+          <w:p>
+            <w:r>
+              <w:rPr>
+                <w:rFonts w:hint="eastAsia"/>
+              </w:rPr>
+              <w:t xml:space="preserve">3. </w:t>
+            </w:r>
+            <w:r>
+              <w:t>“</w:t>
+            </w:r>
+            <w:r>
+              <w:rPr>
+                <w:rFonts w:hint="eastAsia"/>
+              </w:rPr>
+              <w:t>로그아웃</w:t>
+            </w:r>
+            <w:r>
+              <w:t>”</w:t>
+            </w:r>
+            <w:r>
+              <w:rPr>
+                <w:rFonts w:hint="eastAsia"/>
+              </w:rPr>
+              <w:t xml:space="preserve"> 버튼을 클릭한다.</w:t>
+            </w:r>
+          </w:p>
+        </w:tc>
+        <w:tc>
+          <w:tcPr>
+            <w:tcW w:w="4508" w:type="dxa"/>
+          </w:tcPr>
+          <w:p>
+            <w:r>
+              <w:rPr>
+                <w:rFonts w:hint="eastAsia"/>
+              </w:rPr>
+              <w:t xml:space="preserve">4. 로그아웃 완료 메시지를 출력하고 시스템 접속을 </w:t>
+            </w:r>
+            <w:proofErr w:type="spellStart"/>
+            <w:r>
+              <w:rPr>
+                <w:rFonts w:hint="eastAsia"/>
+              </w:rPr>
+              <w:t>종료시킨다</w:t>
+            </w:r>
+            <w:proofErr w:type="spellEnd"/>
+            <w:r>
+              <w:rPr>
+                <w:rFonts w:hint="eastAsia"/>
+              </w:rPr>
+              <w:t>.</w:t>
             </w:r>
           </w:p>
         </w:tc>
@@ -397,8 +461,8 @@
     <w:p>
       <w:pPr>
         <w:rPr>
-          <w:sz w:val="16"/>
-          <w:szCs w:val="16"/>
+          <w:sz w:val="8"/>
+          <w:szCs w:val="8"/>
         </w:rPr>
       </w:pPr>
     </w:p>
@@ -433,13 +497,7 @@
               <w:rPr>
                 <w:rFonts w:hint="eastAsia"/>
               </w:rPr>
-              <w:t>Actor Action</w:t>
-            </w:r>
-            <w:r>
-              <w:rPr>
-                <w:rFonts w:hint="eastAsia"/>
-              </w:rPr>
-              <w:t xml:space="preserve"> (관리자)</w:t>
+              <w:t>Actor Action (관리자)</w:t>
             </w:r>
           </w:p>
         </w:tc>
@@ -467,32 +525,48 @@
               <w:rPr>
                 <w:rFonts w:hint="eastAsia"/>
               </w:rPr>
-              <w:t xml:space="preserve">1. </w:t>
-            </w:r>
-            <w:r>
-              <w:rPr>
-                <w:rFonts w:hint="eastAsia"/>
-              </w:rPr>
-              <w:t>자전거 등록 메뉴를 선택하고 자전거 ID, 자전거 제품명을 입력한다.</w:t>
-            </w:r>
-          </w:p>
-        </w:tc>
-        <w:tc>
-          <w:tcPr>
-            <w:tcW w:w="4508" w:type="dxa"/>
-          </w:tcPr>
-          <w:p>
-            <w:r>
-              <w:rPr>
-                <w:rFonts w:hint="eastAsia"/>
-              </w:rPr>
-              <w:t xml:space="preserve">2. </w:t>
-            </w:r>
-            <w:r>
-              <w:rPr>
-                <w:rFonts w:hint="eastAsia"/>
-              </w:rPr>
-              <w:t>자전거 등록 완료 메시지를 출력한다.</w:t>
+              <w:t>1. None</w:t>
+            </w:r>
+          </w:p>
+        </w:tc>
+        <w:tc>
+          <w:tcPr>
+            <w:tcW w:w="4508" w:type="dxa"/>
+          </w:tcPr>
+          <w:p>
+            <w:r>
+              <w:rPr>
+                <w:rFonts w:hint="eastAsia"/>
+              </w:rPr>
+              <w:t>2. 자전거 정보 등록 양식을 표시한다.</w:t>
+            </w:r>
+          </w:p>
+        </w:tc>
+      </w:tr>
+      <w:tr>
+        <w:tc>
+          <w:tcPr>
+            <w:tcW w:w="4508" w:type="dxa"/>
+          </w:tcPr>
+          <w:p>
+            <w:r>
+              <w:rPr>
+                <w:rFonts w:hint="eastAsia"/>
+              </w:rPr>
+              <w:t>3. 자전거 ID, 자전거 제품명을 입력한다.</w:t>
+            </w:r>
+          </w:p>
+        </w:tc>
+        <w:tc>
+          <w:tcPr>
+            <w:tcW w:w="4508" w:type="dxa"/>
+          </w:tcPr>
+          <w:p>
+            <w:r>
+              <w:rPr>
+                <w:rFonts w:hint="eastAsia"/>
+              </w:rPr>
+              <w:t>4. 등록 완료 메시지를 출력한다.</w:t>
             </w:r>
           </w:p>
         </w:tc>
@@ -501,8 +575,8 @@
     <w:p>
       <w:pPr>
         <w:rPr>
-          <w:sz w:val="16"/>
-          <w:szCs w:val="16"/>
+          <w:sz w:val="10"/>
+          <w:szCs w:val="10"/>
         </w:rPr>
       </w:pPr>
     </w:p>
@@ -537,13 +611,7 @@
               <w:rPr>
                 <w:rFonts w:hint="eastAsia"/>
               </w:rPr>
-              <w:t>Actor Action</w:t>
-            </w:r>
-            <w:r>
-              <w:rPr>
-                <w:rFonts w:hint="eastAsia"/>
-              </w:rPr>
-              <w:t xml:space="preserve"> (회원)</w:t>
+              <w:t>Actor Action (회원)</w:t>
             </w:r>
           </w:p>
         </w:tc>
@@ -571,32 +639,66 @@
               <w:rPr>
                 <w:rFonts w:hint="eastAsia"/>
               </w:rPr>
-              <w:t xml:space="preserve">1. </w:t>
-            </w:r>
-            <w:r>
-              <w:rPr>
-                <w:rFonts w:hint="eastAsia"/>
-              </w:rPr>
-              <w:t>자전거 대여 메뉴를 선택하고 자전거 ID를 입력한다.</w:t>
-            </w:r>
-          </w:p>
-        </w:tc>
-        <w:tc>
-          <w:tcPr>
-            <w:tcW w:w="4508" w:type="dxa"/>
-          </w:tcPr>
-          <w:p>
-            <w:r>
-              <w:rPr>
-                <w:rFonts w:hint="eastAsia"/>
-              </w:rPr>
-              <w:t>2. 자</w:t>
-            </w:r>
-            <w:r>
-              <w:rPr>
-                <w:rFonts w:hint="eastAsia"/>
-              </w:rPr>
-              <w:t>전거 대여 완료 메시지를 출력한다.</w:t>
+              <w:t>1. None</w:t>
+            </w:r>
+          </w:p>
+        </w:tc>
+        <w:tc>
+          <w:tcPr>
+            <w:tcW w:w="4508" w:type="dxa"/>
+          </w:tcPr>
+          <w:p>
+            <w:r>
+              <w:rPr>
+                <w:rFonts w:hint="eastAsia"/>
+              </w:rPr>
+              <w:t>2. 자전거 대여 양식을 표시한다.</w:t>
+            </w:r>
+          </w:p>
+        </w:tc>
+      </w:tr>
+      <w:tr>
+        <w:tc>
+          <w:tcPr>
+            <w:tcW w:w="4508" w:type="dxa"/>
+          </w:tcPr>
+          <w:p>
+            <w:r>
+              <w:rPr>
+                <w:rFonts w:hint="eastAsia"/>
+              </w:rPr>
+              <w:t xml:space="preserve">3. 특정 자전거를 선택하고 </w:t>
+            </w:r>
+            <w:r>
+              <w:t>“</w:t>
+            </w:r>
+            <w:r>
+              <w:rPr>
+                <w:rFonts w:hint="eastAsia"/>
+              </w:rPr>
+              <w:t>자전거 대여</w:t>
+            </w:r>
+            <w:r>
+              <w:t>”</w:t>
+            </w:r>
+            <w:r>
+              <w:rPr>
+                <w:rFonts w:hint="eastAsia"/>
+              </w:rPr>
+              <w:t xml:space="preserve"> 버튼을 누른다.</w:t>
+            </w:r>
+          </w:p>
+        </w:tc>
+        <w:tc>
+          <w:tcPr>
+            <w:tcW w:w="4508" w:type="dxa"/>
+          </w:tcPr>
+          <w:p>
+            <w:r>
+              <w:rPr>
+                <w:rFonts w:hint="eastAsia"/>
+              </w:rPr>
+              <w:t>4. 자전거 대여 완료 메시지를 출력한다.</w:t>
             </w:r>
           </w:p>
         </w:tc>
@@ -606,7 +708,8 @@
       <w:pPr>
         <w:spacing w:after="0"/>
         <w:rPr>
-          <w:szCs w:val="22"/>
+          <w:sz w:val="10"/>
+          <w:szCs w:val="10"/>
         </w:rPr>
       </w:pPr>
     </w:p>
@@ -618,19 +721,7 @@
         <w:rPr>
           <w:rFonts w:hint="eastAsia"/>
         </w:rPr>
-        <w:t xml:space="preserve">-자전거 </w:t>
-      </w:r>
-      <w:r>
-        <w:rPr>
-          <w:rFonts w:hint="eastAsia"/>
-        </w:rPr>
-        <w:t>대여 정보</w:t>
-      </w:r>
-      <w:r>
-        <w:rPr>
-          <w:rFonts w:hint="eastAsia"/>
-        </w:rPr>
-        <w:t xml:space="preserve"> 조회</w:t>
+        <w:t>-자전거 대여 정보 조회</w:t>
       </w:r>
     </w:p>
     <w:tbl>
@@ -681,13 +772,7 @@
               <w:rPr>
                 <w:rFonts w:hint="eastAsia"/>
               </w:rPr>
-              <w:t xml:space="preserve">1. </w:t>
-            </w:r>
-            <w:r>
-              <w:rPr>
-                <w:rFonts w:hint="eastAsia"/>
-              </w:rPr>
-              <w:t>자전거 대여 정보 조회 메뉴를 선택한다.</w:t>
+              <w:t>1. None</w:t>
             </w:r>
           </w:p>
         </w:tc>
@@ -703,10 +788,68 @@
               <w:t xml:space="preserve">2. </w:t>
             </w:r>
             <w:r>
-              <w:rPr>
-                <w:rFonts w:hint="eastAsia"/>
-              </w:rPr>
-              <w:t>대여중인 자전거 리스트(자전거 ID, 자전거 제품명)를 출력한다.</w:t>
+              <w:t>“</w:t>
+            </w:r>
+            <w:r>
+              <w:rPr>
+                <w:rFonts w:hint="eastAsia"/>
+              </w:rPr>
+              <w:t>자전거 대여 정보 조회</w:t>
+            </w:r>
+            <w:r>
+              <w:t>”</w:t>
+            </w:r>
+            <w:r>
+              <w:rPr>
+                <w:rFonts w:hint="eastAsia"/>
+              </w:rPr>
+              <w:t xml:space="preserve"> 버튼을 표시한다.</w:t>
+            </w:r>
+          </w:p>
+        </w:tc>
+      </w:tr>
+      <w:tr>
+        <w:tc>
+          <w:tcPr>
+            <w:tcW w:w="4508" w:type="dxa"/>
+          </w:tcPr>
+          <w:p>
+            <w:r>
+              <w:rPr>
+                <w:rFonts w:hint="eastAsia"/>
+              </w:rPr>
+              <w:t xml:space="preserve">3. </w:t>
+            </w:r>
+            <w:r>
+              <w:t>“</w:t>
+            </w:r>
+            <w:r>
+              <w:rPr>
+                <w:rFonts w:hint="eastAsia"/>
+              </w:rPr>
+              <w:t>자전거 대여 정보 조회</w:t>
+            </w:r>
+            <w:r>
+              <w:t>”</w:t>
+            </w:r>
+            <w:r>
+              <w:rPr>
+                <w:rFonts w:hint="eastAsia"/>
+              </w:rPr>
+              <w:t xml:space="preserve"> 버튼을 클릭한다.</w:t>
+            </w:r>
+          </w:p>
+        </w:tc>
+        <w:tc>
+          <w:tcPr>
+            <w:tcW w:w="4508" w:type="dxa"/>
+          </w:tcPr>
+          <w:p>
+            <w:r>
+              <w:rPr>
+                <w:rFonts w:hint="eastAsia"/>
+              </w:rPr>
+              <w:t>2. 대여중인 자전거 리스트(자전거 ID, 자전거 제품명)를 출력한다.</w:t>
             </w:r>
           </w:p>
         </w:tc>

</xml_diff>

<commit_message>
usecase description 수정 - 저번 버전으로 복구 communication diagram 수정 - actor action 추가 및 pdf 변환 class diagram 수정 - communication diagram 수정된 부분 반영 및 pdf 변환
</commit_message>
<xml_diff>
--- a/Usecase Description.docx
+++ b/Usecase Description.docx
@@ -13,7 +13,6 @@
           <w:szCs w:val="32"/>
         </w:rPr>
       </w:pPr>
-      <w:proofErr w:type="spellStart"/>
       <w:r>
         <w:rPr>
           <w:rFonts w:ascii="맑은 고딕" w:eastAsia="맑은 고딕" w:hAnsi="맑은 고딕" w:cs="Times New Roman" w:hint="eastAsia"/>
@@ -22,18 +21,7 @@
           <w:sz w:val="32"/>
           <w:szCs w:val="32"/>
         </w:rPr>
-        <w:t>Usecase</w:t>
-      </w:r>
-      <w:proofErr w:type="spellEnd"/>
-      <w:r>
-        <w:rPr>
-          <w:rFonts w:ascii="맑은 고딕" w:eastAsia="맑은 고딕" w:hAnsi="맑은 고딕" w:cs="Times New Roman" w:hint="eastAsia"/>
-          <w:b/>
-          <w:bCs/>
-          <w:sz w:val="32"/>
-          <w:szCs w:val="32"/>
-        </w:rPr>
-        <w:t xml:space="preserve"> Description</w:t>
+        <w:t>Usecase Description</w:t>
       </w:r>
     </w:p>
     <w:p>
@@ -292,7 +280,13 @@
               <w:rPr>
                 <w:rFonts w:hint="eastAsia"/>
               </w:rPr>
-              <w:t>2. 로그아웃을 선택하면 로그아웃 완료 메시지를 출력하고 종료를 선택하면 시스템 접속을 종료한다.</w:t>
+              <w:t>2. 로그아웃을 선택하면 로그아웃 완료 메시지를 출력</w:t>
+            </w:r>
+            <w:r>
+              <w:rPr>
+                <w:rFonts w:hint="eastAsia"/>
+              </w:rPr>
+              <w:t>한다.</w:t>
             </w:r>
           </w:p>
         </w:tc>
@@ -556,13 +550,7 @@
         </w:tc>
       </w:tr>
     </w:tbl>
-    <w:p>
-      <w:pPr>
-        <w:rPr>
-          <w:rFonts w:hint="eastAsia"/>
-        </w:rPr>
-      </w:pPr>
-    </w:p>
+    <w:p/>
     <w:sectPr>
       <w:pgSz w:w="11906" w:h="16838"/>
       <w:pgMar w:top="1701" w:right="1440" w:bottom="1440" w:left="1440" w:header="851" w:footer="992" w:gutter="0"/>
@@ -1949,6 +1937,7 @@
   <w:style w:type="character" w:default="1" w:styleId="a0">
     <w:name w:val="Default Paragraph Font"/>
     <w:uiPriority w:val="1"/>
+    <w:semiHidden/>
     <w:unhideWhenUsed/>
   </w:style>
   <w:style w:type="table" w:default="1" w:styleId="a1">

</xml_diff>